<commit_message>
Attest 2 (lab13) python
</commit_message>
<xml_diff>
--- a/Semester 5/Python/Аттестация No 2 DAW Ciobanu Artiom I1902.docx
+++ b/Semester 5/Python/Аттестация No 2 DAW Ciobanu Artiom I1902.docx
@@ -78,7 +78,6 @@
         </w:rPr>
         <w:t>“</w:t>
       </w:r>
-      <w:proofErr w:type="spellStart"/>
       <w:r>
         <w:rPr>
           <w:sz w:val="36"/>
@@ -87,7 +86,6 @@
         </w:rPr>
         <w:t>Dezvoltare</w:t>
       </w:r>
-      <w:proofErr w:type="spellEnd"/>
       <w:r>
         <w:rPr>
           <w:sz w:val="36"/>
@@ -95,7 +93,6 @@
         </w:rPr>
         <w:t xml:space="preserve"> </w:t>
       </w:r>
-      <w:proofErr w:type="spellStart"/>
       <w:r>
         <w:rPr>
           <w:sz w:val="36"/>
@@ -104,7 +101,6 @@
         </w:rPr>
         <w:t>Aplicatiilor</w:t>
       </w:r>
-      <w:proofErr w:type="spellEnd"/>
       <w:r>
         <w:rPr>
           <w:sz w:val="36"/>
@@ -235,19 +231,11 @@
       <w:r>
         <w:t xml:space="preserve">Выполнил: </w:t>
       </w:r>
-      <w:proofErr w:type="spellStart"/>
       <w:r>
         <w:rPr>
           <w:lang w:val="ru-MD"/>
         </w:rPr>
-        <w:t>Чобану</w:t>
-      </w:r>
-      <w:proofErr w:type="spellEnd"/>
-      <w:r>
-        <w:rPr>
-          <w:lang w:val="ru-MD"/>
-        </w:rPr>
-        <w:t xml:space="preserve"> Артём</w:t>
+        <w:t>Чобану Артём</w:t>
       </w:r>
       <w:r>
         <w:t xml:space="preserve"> </w:t>
@@ -380,14 +368,12 @@
         </w:rPr>
         <w:t>.</w:t>
       </w:r>
-      <w:proofErr w:type="spellStart"/>
       <w:r>
         <w:rPr>
           <w:lang w:val="en-US"/>
         </w:rPr>
         <w:t>py</w:t>
       </w:r>
-      <w:proofErr w:type="spellEnd"/>
       <w:r>
         <w:rPr>
           <w:lang w:val="ru-MD"/>
@@ -412,9 +398,9 @@
           <w:lang w:val="ru-RU"/>
         </w:rPr>
         <w:drawing>
-          <wp:inline distT="0" distB="0" distL="0" distR="0" wp14:anchorId="52B03717" wp14:editId="1E1B5192">
-            <wp:extent cx="5733415" cy="1388745"/>
-            <wp:effectExtent l="0" t="0" r="635" b="1905"/>
+          <wp:inline distT="0" distB="0" distL="0" distR="0" wp14:anchorId="52886C1F" wp14:editId="31CC53E1">
+            <wp:extent cx="3846445" cy="1213338"/>
+            <wp:effectExtent l="0" t="0" r="1905" b="6350"/>
             <wp:docPr id="1" name="Picture 1"/>
             <wp:cNvGraphicFramePr>
               <a:graphicFrameLocks xmlns:a="http://schemas.openxmlformats.org/drawingml/2006/main" noChangeAspect="1"/>
@@ -426,20 +412,27 @@
                     <pic:cNvPr id="1" name=""/>
                     <pic:cNvPicPr/>
                   </pic:nvPicPr>
-                  <pic:blipFill>
+                  <pic:blipFill rotWithShape="1">
                     <a:blip r:embed="rId9"/>
-                    <a:stretch>
-                      <a:fillRect/>
-                    </a:stretch>
+                    <a:srcRect t="8634" b="10091"/>
+                    <a:stretch/>
                   </pic:blipFill>
-                  <pic:spPr>
+                  <pic:spPr bwMode="auto">
                     <a:xfrm>
                       <a:off x="0" y="0"/>
-                      <a:ext cx="5733415" cy="1388745"/>
+                      <a:ext cx="3848433" cy="1213965"/>
                     </a:xfrm>
                     <a:prstGeom prst="rect">
                       <a:avLst/>
                     </a:prstGeom>
+                    <a:ln>
+                      <a:noFill/>
+                    </a:ln>
+                    <a:extLst>
+                      <a:ext uri="{53640926-AAD7-44D8-BBD7-CCE9431645EC}">
+                        <a14:shadowObscured xmlns:a14="http://schemas.microsoft.com/office/drawing/2010/main"/>
+                      </a:ext>
+                    </a:extLst>
                   </pic:spPr>
                 </pic:pic>
               </a:graphicData>
@@ -485,51 +478,46 @@
         </w:rPr>
         <w:t xml:space="preserve">шаблон для </w:t>
       </w:r>
-      <w:proofErr w:type="spellStart"/>
       <w:r>
         <w:rPr>
           <w:lang w:val="en-US"/>
         </w:rPr>
         <w:t>PostListView</w:t>
       </w:r>
-      <w:proofErr w:type="spellEnd"/>
       <w:r>
         <w:rPr>
           <w:lang w:val="ru-RU"/>
         </w:rPr>
         <w:t xml:space="preserve"> в файле </w:t>
       </w:r>
-      <w:proofErr w:type="spellStart"/>
       <w:r>
         <w:rPr>
           <w:lang w:val="en-US"/>
         </w:rPr>
         <w:t>urls</w:t>
       </w:r>
-      <w:proofErr w:type="spellEnd"/>
       <w:r>
         <w:rPr>
           <w:lang w:val="ru-RU"/>
         </w:rPr>
         <w:t>.</w:t>
       </w:r>
-      <w:proofErr w:type="spellStart"/>
       <w:r>
         <w:rPr>
           <w:lang w:val="en-US"/>
         </w:rPr>
         <w:t>py</w:t>
       </w:r>
-      <w:proofErr w:type="spellEnd"/>
-    </w:p>
-    <w:p>
-      <w:pPr>
-        <w:rPr>
-          <w:lang w:val="ru-RU"/>
-        </w:rPr>
-      </w:pPr>
-      <w:r>
-        <w:rPr>
+    </w:p>
+    <w:p>
+      <w:pPr>
+        <w:rPr>
+          <w:lang w:val="ru-RU"/>
+        </w:rPr>
+      </w:pPr>
+      <w:r>
+        <w:rPr>
+          <w:noProof/>
           <w:lang w:val="ru-RU"/>
         </w:rPr>
         <w:drawing>
@@ -582,6 +570,1621 @@
           <w:lang w:val="ru-RU"/>
         </w:rPr>
       </w:pPr>
+      <w:r>
+        <w:rPr>
+          <w:lang w:val="ru-RU"/>
+        </w:rPr>
+        <w:t>Используем новое название переменной, содержащей список статей:</w:t>
+      </w:r>
+    </w:p>
+    <w:p>
+      <w:pPr>
+        <w:rPr>
+          <w:lang w:val="ru-RU"/>
+        </w:rPr>
+      </w:pPr>
+      <w:r>
+        <w:rPr>
+          <w:lang w:val="ru-RU"/>
+        </w:rPr>
+        <w:t xml:space="preserve">(Обработчик передаёт список статей в переменной </w:t>
+      </w:r>
+      <w:r>
+        <w:rPr>
+          <w:lang w:val="en-US"/>
+        </w:rPr>
+        <w:t>page</w:t>
+      </w:r>
+      <w:r>
+        <w:rPr>
+          <w:lang w:val="ru-RU"/>
+        </w:rPr>
+        <w:t>_</w:t>
+      </w:r>
+      <w:r>
+        <w:rPr>
+          <w:lang w:val="en-US"/>
+        </w:rPr>
+        <w:t>obj</w:t>
+      </w:r>
+      <w:r>
+        <w:rPr>
+          <w:lang w:val="ru-RU"/>
+        </w:rPr>
+        <w:t>)</w:t>
+      </w:r>
+    </w:p>
+    <w:p>
+      <w:pPr>
+        <w:rPr>
+          <w:lang w:val="ru-RU"/>
+        </w:rPr>
+      </w:pPr>
+      <w:r>
+        <w:rPr>
+          <w:lang w:val="ru-RU"/>
+        </w:rPr>
+        <w:drawing>
+          <wp:inline distT="0" distB="0" distL="0" distR="0" wp14:anchorId="45837E99" wp14:editId="36CE4765">
+            <wp:extent cx="5733415" cy="2527300"/>
+            <wp:effectExtent l="0" t="0" r="635" b="6350"/>
+            <wp:docPr id="4" name="Picture 4"/>
+            <wp:cNvGraphicFramePr>
+              <a:graphicFrameLocks xmlns:a="http://schemas.openxmlformats.org/drawingml/2006/main" noChangeAspect="1"/>
+            </wp:cNvGraphicFramePr>
+            <a:graphic xmlns:a="http://schemas.openxmlformats.org/drawingml/2006/main">
+              <a:graphicData uri="http://schemas.openxmlformats.org/drawingml/2006/picture">
+                <pic:pic xmlns:pic="http://schemas.openxmlformats.org/drawingml/2006/picture">
+                  <pic:nvPicPr>
+                    <pic:cNvPr id="1" name=""/>
+                    <pic:cNvPicPr/>
+                  </pic:nvPicPr>
+                  <pic:blipFill>
+                    <a:blip r:embed="rId11"/>
+                    <a:stretch>
+                      <a:fillRect/>
+                    </a:stretch>
+                  </pic:blipFill>
+                  <pic:spPr>
+                    <a:xfrm>
+                      <a:off x="0" y="0"/>
+                      <a:ext cx="5733415" cy="2527300"/>
+                    </a:xfrm>
+                    <a:prstGeom prst="rect">
+                      <a:avLst/>
+                    </a:prstGeom>
+                  </pic:spPr>
+                </pic:pic>
+              </a:graphicData>
+            </a:graphic>
+          </wp:inline>
+        </w:drawing>
+      </w:r>
+    </w:p>
+    <w:p>
+      <w:pPr>
+        <w:rPr>
+          <w:lang w:val="ru-RU"/>
+        </w:rPr>
+      </w:pPr>
+    </w:p>
+    <w:p>
+      <w:pPr>
+        <w:rPr>
+          <w:lang w:val="ru-RU"/>
+        </w:rPr>
+      </w:pPr>
+    </w:p>
+    <w:p>
+      <w:pPr>
+        <w:rPr>
+          <w:lang w:val="ru-RU"/>
+        </w:rPr>
+      </w:pPr>
+    </w:p>
+    <w:p>
+      <w:pPr>
+        <w:rPr>
+          <w:lang w:val="ru-RU"/>
+        </w:rPr>
+      </w:pPr>
+    </w:p>
+    <w:p>
+      <w:pPr>
+        <w:rPr>
+          <w:lang w:val="ru-RU"/>
+        </w:rPr>
+      </w:pPr>
+    </w:p>
+    <w:p>
+      <w:pPr>
+        <w:rPr>
+          <w:lang w:val="ru-RU"/>
+        </w:rPr>
+      </w:pPr>
+      <w:r>
+        <w:rPr>
+          <w:lang w:val="ru-RU"/>
+        </w:rPr>
+        <w:lastRenderedPageBreak/>
+        <w:t xml:space="preserve">Убедимся, что в работе приложения </w:t>
+      </w:r>
+      <w:r>
+        <w:rPr>
+          <w:lang w:val="ru-RU"/>
+        </w:rPr>
+        <w:t>не было изменений</w:t>
+      </w:r>
+      <w:r>
+        <w:rPr>
+          <w:lang w:val="ru-RU"/>
+        </w:rPr>
+        <w:t>:</w:t>
+      </w:r>
+    </w:p>
+    <w:p>
+      <w:pPr>
+        <w:rPr>
+          <w:lang w:val="en-US"/>
+        </w:rPr>
+      </w:pPr>
+      <w:r>
+        <w:rPr>
+          <w:lang w:val="en-US"/>
+        </w:rPr>
+        <w:drawing>
+          <wp:inline distT="0" distB="0" distL="0" distR="0" wp14:anchorId="30B9CB69" wp14:editId="4F3B58C8">
+            <wp:extent cx="5733415" cy="2540000"/>
+            <wp:effectExtent l="0" t="0" r="635" b="0"/>
+            <wp:docPr id="6" name="Picture 6"/>
+            <wp:cNvGraphicFramePr>
+              <a:graphicFrameLocks xmlns:a="http://schemas.openxmlformats.org/drawingml/2006/main" noChangeAspect="1"/>
+            </wp:cNvGraphicFramePr>
+            <a:graphic xmlns:a="http://schemas.openxmlformats.org/drawingml/2006/main">
+              <a:graphicData uri="http://schemas.openxmlformats.org/drawingml/2006/picture">
+                <pic:pic xmlns:pic="http://schemas.openxmlformats.org/drawingml/2006/picture">
+                  <pic:nvPicPr>
+                    <pic:cNvPr id="1" name=""/>
+                    <pic:cNvPicPr/>
+                  </pic:nvPicPr>
+                  <pic:blipFill>
+                    <a:blip r:embed="rId12"/>
+                    <a:stretch>
+                      <a:fillRect/>
+                    </a:stretch>
+                  </pic:blipFill>
+                  <pic:spPr>
+                    <a:xfrm>
+                      <a:off x="0" y="0"/>
+                      <a:ext cx="5733415" cy="2540000"/>
+                    </a:xfrm>
+                    <a:prstGeom prst="rect">
+                      <a:avLst/>
+                    </a:prstGeom>
+                  </pic:spPr>
+                </pic:pic>
+              </a:graphicData>
+            </a:graphic>
+          </wp:inline>
+        </w:drawing>
+      </w:r>
+    </w:p>
+    <w:p>
+      <w:pPr>
+        <w:rPr>
+          <w:lang w:val="en-US"/>
+        </w:rPr>
+      </w:pPr>
+    </w:p>
+    <w:p>
+      <w:pPr>
+        <w:rPr>
+          <w:lang w:val="en-US"/>
+        </w:rPr>
+      </w:pPr>
+    </w:p>
+    <w:p>
+      <w:pPr>
+        <w:rPr>
+          <w:lang w:val="ru-RU"/>
+        </w:rPr>
+      </w:pPr>
+      <w:r>
+        <w:rPr>
+          <w:lang w:val="ru-RU"/>
+        </w:rPr>
+        <w:t xml:space="preserve">Стилизуем приложение при помощи </w:t>
+      </w:r>
+      <w:r>
+        <w:rPr>
+          <w:lang w:val="en-US"/>
+        </w:rPr>
+        <w:t>bootstrap</w:t>
+      </w:r>
+      <w:r>
+        <w:rPr>
+          <w:lang w:val="ru-RU"/>
+        </w:rPr>
+        <w:t>4:</w:t>
+      </w:r>
+    </w:p>
+    <w:p>
+      <w:pPr>
+        <w:rPr>
+          <w:lang w:val="ru-RU"/>
+        </w:rPr>
+      </w:pPr>
+      <w:r>
+        <w:rPr>
+          <w:lang w:val="ru-RU"/>
+        </w:rPr>
+        <w:t>Зайдём на официальный сайт</w:t>
+      </w:r>
+      <w:r>
+        <w:rPr>
+          <w:lang w:val="ru-RU"/>
+        </w:rPr>
+        <w:t xml:space="preserve"> </w:t>
+      </w:r>
+      <w:hyperlink r:id="rId13" w:history="1">
+        <w:r>
+          <w:rPr>
+            <w:rStyle w:val="Hyperlink"/>
+            <w:lang w:val="ru-RU"/>
+          </w:rPr>
+          <w:t>https://getbootstrap.com/</w:t>
+        </w:r>
+      </w:hyperlink>
+      <w:r>
+        <w:rPr>
+          <w:lang w:val="ru-RU"/>
+        </w:rPr>
+        <w:t xml:space="preserve"> и добавим в проект ссылку на стиль</w:t>
+      </w:r>
+      <w:r>
+        <w:rPr>
+          <w:lang w:val="ru-RU"/>
+        </w:rPr>
+        <w:t xml:space="preserve"> в файл </w:t>
+      </w:r>
+      <w:r>
+        <w:rPr>
+          <w:lang w:val="en-US"/>
+        </w:rPr>
+        <w:t>base</w:t>
+      </w:r>
+      <w:r>
+        <w:rPr>
+          <w:lang w:val="ru-RU"/>
+        </w:rPr>
+        <w:t>.</w:t>
+      </w:r>
+      <w:r>
+        <w:rPr>
+          <w:lang w:val="en-US"/>
+        </w:rPr>
+        <w:t>html</w:t>
+      </w:r>
+      <w:r>
+        <w:rPr>
+          <w:lang w:val="ru-RU"/>
+        </w:rPr>
+        <w:t>:</w:t>
+      </w:r>
+    </w:p>
+    <w:p>
+      <w:pPr>
+        <w:rPr>
+          <w:lang w:val="ru-RU"/>
+        </w:rPr>
+      </w:pPr>
+      <w:r>
+        <w:rPr>
+          <w:lang w:val="ru-RU"/>
+        </w:rPr>
+        <w:drawing>
+          <wp:inline distT="0" distB="0" distL="0" distR="0" wp14:anchorId="74729628" wp14:editId="1D7DBE98">
+            <wp:extent cx="5733415" cy="1193165"/>
+            <wp:effectExtent l="0" t="0" r="635" b="6985"/>
+            <wp:docPr id="7" name="Picture 7"/>
+            <wp:cNvGraphicFramePr>
+              <a:graphicFrameLocks xmlns:a="http://schemas.openxmlformats.org/drawingml/2006/main" noChangeAspect="1"/>
+            </wp:cNvGraphicFramePr>
+            <a:graphic xmlns:a="http://schemas.openxmlformats.org/drawingml/2006/main">
+              <a:graphicData uri="http://schemas.openxmlformats.org/drawingml/2006/picture">
+                <pic:pic xmlns:pic="http://schemas.openxmlformats.org/drawingml/2006/picture">
+                  <pic:nvPicPr>
+                    <pic:cNvPr id="1" name=""/>
+                    <pic:cNvPicPr/>
+                  </pic:nvPicPr>
+                  <pic:blipFill>
+                    <a:blip r:embed="rId14"/>
+                    <a:stretch>
+                      <a:fillRect/>
+                    </a:stretch>
+                  </pic:blipFill>
+                  <pic:spPr>
+                    <a:xfrm>
+                      <a:off x="0" y="0"/>
+                      <a:ext cx="5733415" cy="1193165"/>
+                    </a:xfrm>
+                    <a:prstGeom prst="rect">
+                      <a:avLst/>
+                    </a:prstGeom>
+                  </pic:spPr>
+                </pic:pic>
+              </a:graphicData>
+            </a:graphic>
+          </wp:inline>
+        </w:drawing>
+      </w:r>
+    </w:p>
+    <w:p>
+      <w:pPr>
+        <w:rPr>
+          <w:lang w:val="ru-RU"/>
+        </w:rPr>
+      </w:pPr>
+    </w:p>
+    <w:p>
+      <w:pPr>
+        <w:rPr>
+          <w:lang w:val="ru-RU"/>
+        </w:rPr>
+      </w:pPr>
+      <w:r>
+        <w:rPr>
+          <w:lang w:val="ru-RU"/>
+        </w:rPr>
+        <w:t xml:space="preserve">А также </w:t>
+      </w:r>
+      <w:r>
+        <w:rPr>
+          <w:lang w:val="en-US"/>
+        </w:rPr>
+        <w:t>javascript</w:t>
+      </w:r>
+      <w:r>
+        <w:rPr>
+          <w:lang w:val="ru-RU"/>
+        </w:rPr>
+        <w:t xml:space="preserve"> </w:t>
+      </w:r>
+      <w:r>
+        <w:rPr>
+          <w:lang w:val="ru-RU"/>
+        </w:rPr>
+        <w:t>файл:</w:t>
+      </w:r>
+    </w:p>
+    <w:p>
+      <w:pPr>
+        <w:rPr>
+          <w:lang w:val="ru-RU"/>
+        </w:rPr>
+      </w:pPr>
+      <w:r>
+        <w:rPr>
+          <w:lang w:val="ru-RU"/>
+        </w:rPr>
+        <w:drawing>
+          <wp:inline distT="0" distB="0" distL="0" distR="0" wp14:anchorId="0D5E14AE" wp14:editId="4F8FAE20">
+            <wp:extent cx="5733415" cy="1784985"/>
+            <wp:effectExtent l="0" t="0" r="635" b="5715"/>
+            <wp:docPr id="8" name="Picture 8"/>
+            <wp:cNvGraphicFramePr>
+              <a:graphicFrameLocks xmlns:a="http://schemas.openxmlformats.org/drawingml/2006/main" noChangeAspect="1"/>
+            </wp:cNvGraphicFramePr>
+            <a:graphic xmlns:a="http://schemas.openxmlformats.org/drawingml/2006/main">
+              <a:graphicData uri="http://schemas.openxmlformats.org/drawingml/2006/picture">
+                <pic:pic xmlns:pic="http://schemas.openxmlformats.org/drawingml/2006/picture">
+                  <pic:nvPicPr>
+                    <pic:cNvPr id="1" name=""/>
+                    <pic:cNvPicPr/>
+                  </pic:nvPicPr>
+                  <pic:blipFill>
+                    <a:blip r:embed="rId15"/>
+                    <a:stretch>
+                      <a:fillRect/>
+                    </a:stretch>
+                  </pic:blipFill>
+                  <pic:spPr>
+                    <a:xfrm>
+                      <a:off x="0" y="0"/>
+                      <a:ext cx="5733415" cy="1784985"/>
+                    </a:xfrm>
+                    <a:prstGeom prst="rect">
+                      <a:avLst/>
+                    </a:prstGeom>
+                  </pic:spPr>
+                </pic:pic>
+              </a:graphicData>
+            </a:graphic>
+          </wp:inline>
+        </w:drawing>
+      </w:r>
+    </w:p>
+    <w:p>
+      <w:pPr>
+        <w:rPr>
+          <w:lang w:val="ru-RU"/>
+        </w:rPr>
+      </w:pPr>
+    </w:p>
+    <w:p>
+      <w:pPr>
+        <w:rPr>
+          <w:lang w:val="ru-RU"/>
+        </w:rPr>
+      </w:pPr>
+    </w:p>
+    <w:p>
+      <w:pPr>
+        <w:rPr>
+          <w:lang w:val="ru-RU"/>
+        </w:rPr>
+      </w:pPr>
+    </w:p>
+    <w:p>
+      <w:pPr>
+        <w:rPr>
+          <w:lang w:val="ru-RU"/>
+        </w:rPr>
+      </w:pPr>
+    </w:p>
+    <w:p>
+      <w:pPr>
+        <w:rPr>
+          <w:lang w:val="en-US"/>
+        </w:rPr>
+      </w:pPr>
+      <w:r>
+        <w:rPr>
+          <w:lang w:val="ru-RU"/>
+        </w:rPr>
+        <w:lastRenderedPageBreak/>
+        <w:t xml:space="preserve">Также необходимо добавить </w:t>
+      </w:r>
+      <w:r>
+        <w:rPr>
+          <w:lang w:val="en-US"/>
+        </w:rPr>
+        <w:t>jQuery:</w:t>
+      </w:r>
+    </w:p>
+    <w:p>
+      <w:pPr>
+        <w:rPr>
+          <w:lang w:val="en-US"/>
+        </w:rPr>
+      </w:pPr>
+      <w:r>
+        <w:rPr>
+          <w:lang w:val="en-US"/>
+        </w:rPr>
+        <w:drawing>
+          <wp:inline distT="0" distB="0" distL="0" distR="0" wp14:anchorId="2C3AC9EA" wp14:editId="6660E2A8">
+            <wp:extent cx="2225233" cy="1607959"/>
+            <wp:effectExtent l="0" t="0" r="3810" b="0"/>
+            <wp:docPr id="14" name="Picture 14"/>
+            <wp:cNvGraphicFramePr>
+              <a:graphicFrameLocks xmlns:a="http://schemas.openxmlformats.org/drawingml/2006/main" noChangeAspect="1"/>
+            </wp:cNvGraphicFramePr>
+            <a:graphic xmlns:a="http://schemas.openxmlformats.org/drawingml/2006/main">
+              <a:graphicData uri="http://schemas.openxmlformats.org/drawingml/2006/picture">
+                <pic:pic xmlns:pic="http://schemas.openxmlformats.org/drawingml/2006/picture">
+                  <pic:nvPicPr>
+                    <pic:cNvPr id="1" name=""/>
+                    <pic:cNvPicPr/>
+                  </pic:nvPicPr>
+                  <pic:blipFill>
+                    <a:blip r:embed="rId16"/>
+                    <a:stretch>
+                      <a:fillRect/>
+                    </a:stretch>
+                  </pic:blipFill>
+                  <pic:spPr>
+                    <a:xfrm>
+                      <a:off x="0" y="0"/>
+                      <a:ext cx="2225233" cy="1607959"/>
+                    </a:xfrm>
+                    <a:prstGeom prst="rect">
+                      <a:avLst/>
+                    </a:prstGeom>
+                  </pic:spPr>
+                </pic:pic>
+              </a:graphicData>
+            </a:graphic>
+          </wp:inline>
+        </w:drawing>
+      </w:r>
+    </w:p>
+    <w:p>
+      <w:pPr>
+        <w:rPr>
+          <w:lang w:val="ru-RU"/>
+        </w:rPr>
+      </w:pPr>
+    </w:p>
+    <w:p>
+      <w:pPr>
+        <w:rPr>
+          <w:lang w:val="ru-RU"/>
+        </w:rPr>
+      </w:pPr>
+      <w:r>
+        <w:rPr>
+          <w:lang w:val="ru-RU"/>
+        </w:rPr>
+        <w:t xml:space="preserve">Добавим панель навигации на </w:t>
+      </w:r>
+      <w:r>
+        <w:rPr>
+          <w:lang w:val="en-US"/>
+        </w:rPr>
+        <w:t>base</w:t>
+      </w:r>
+      <w:r>
+        <w:rPr>
+          <w:lang w:val="ru-RU"/>
+        </w:rPr>
+        <w:t>.</w:t>
+      </w:r>
+      <w:r>
+        <w:rPr>
+          <w:lang w:val="en-US"/>
+        </w:rPr>
+        <w:t>html</w:t>
+      </w:r>
+      <w:r>
+        <w:rPr>
+          <w:lang w:val="ru-RU"/>
+        </w:rPr>
+        <w:t>:</w:t>
+      </w:r>
+    </w:p>
+    <w:p>
+      <w:pPr>
+        <w:rPr>
+          <w:lang w:val="ru-RU"/>
+        </w:rPr>
+      </w:pPr>
+      <w:r>
+        <w:rPr>
+          <w:lang w:val="ru-RU"/>
+        </w:rPr>
+        <w:drawing>
+          <wp:inline distT="0" distB="0" distL="0" distR="0" wp14:anchorId="5692D321" wp14:editId="369D9EAF">
+            <wp:extent cx="5733415" cy="4510405"/>
+            <wp:effectExtent l="0" t="0" r="635" b="4445"/>
+            <wp:docPr id="9" name="Picture 9"/>
+            <wp:cNvGraphicFramePr>
+              <a:graphicFrameLocks xmlns:a="http://schemas.openxmlformats.org/drawingml/2006/main" noChangeAspect="1"/>
+            </wp:cNvGraphicFramePr>
+            <a:graphic xmlns:a="http://schemas.openxmlformats.org/drawingml/2006/main">
+              <a:graphicData uri="http://schemas.openxmlformats.org/drawingml/2006/picture">
+                <pic:pic xmlns:pic="http://schemas.openxmlformats.org/drawingml/2006/picture">
+                  <pic:nvPicPr>
+                    <pic:cNvPr id="1" name=""/>
+                    <pic:cNvPicPr/>
+                  </pic:nvPicPr>
+                  <pic:blipFill>
+                    <a:blip r:embed="rId17"/>
+                    <a:stretch>
+                      <a:fillRect/>
+                    </a:stretch>
+                  </pic:blipFill>
+                  <pic:spPr>
+                    <a:xfrm>
+                      <a:off x="0" y="0"/>
+                      <a:ext cx="5733415" cy="4510405"/>
+                    </a:xfrm>
+                    <a:prstGeom prst="rect">
+                      <a:avLst/>
+                    </a:prstGeom>
+                  </pic:spPr>
+                </pic:pic>
+              </a:graphicData>
+            </a:graphic>
+          </wp:inline>
+        </w:drawing>
+      </w:r>
+    </w:p>
+    <w:p>
+      <w:pPr>
+        <w:rPr>
+          <w:lang w:val="ru-RU"/>
+        </w:rPr>
+      </w:pPr>
+    </w:p>
+    <w:p>
+      <w:pPr>
+        <w:rPr>
+          <w:lang w:val="ru-RU"/>
+        </w:rPr>
+      </w:pPr>
+    </w:p>
+    <w:p>
+      <w:pPr>
+        <w:rPr>
+          <w:lang w:val="ru-RU"/>
+        </w:rPr>
+      </w:pPr>
+    </w:p>
+    <w:p>
+      <w:pPr>
+        <w:rPr>
+          <w:lang w:val="ru-RU"/>
+        </w:rPr>
+      </w:pPr>
+    </w:p>
+    <w:p>
+      <w:pPr>
+        <w:rPr>
+          <w:lang w:val="ru-RU"/>
+        </w:rPr>
+      </w:pPr>
+    </w:p>
+    <w:p>
+      <w:pPr>
+        <w:rPr>
+          <w:lang w:val="ru-RU"/>
+        </w:rPr>
+      </w:pPr>
+    </w:p>
+    <w:p>
+      <w:pPr>
+        <w:rPr>
+          <w:lang w:val="ru-RU"/>
+        </w:rPr>
+      </w:pPr>
+    </w:p>
+    <w:p>
+      <w:pPr>
+        <w:rPr>
+          <w:lang w:val="ru-RU"/>
+        </w:rPr>
+      </w:pPr>
+      <w:r>
+        <w:rPr>
+          <w:lang w:val="ru-RU"/>
+        </w:rPr>
+        <w:lastRenderedPageBreak/>
+        <w:t>Результат:</w:t>
+      </w:r>
+    </w:p>
+    <w:p>
+      <w:pPr>
+        <w:rPr>
+          <w:lang w:val="en-US"/>
+        </w:rPr>
+      </w:pPr>
+      <w:r>
+        <w:rPr>
+          <w:lang w:val="en-US"/>
+        </w:rPr>
+        <w:drawing>
+          <wp:inline distT="0" distB="0" distL="0" distR="0" wp14:anchorId="09FC016E" wp14:editId="645A3DB5">
+            <wp:extent cx="4806462" cy="2235279"/>
+            <wp:effectExtent l="0" t="0" r="0" b="0"/>
+            <wp:docPr id="15" name="Picture 15"/>
+            <wp:cNvGraphicFramePr>
+              <a:graphicFrameLocks xmlns:a="http://schemas.openxmlformats.org/drawingml/2006/main" noChangeAspect="1"/>
+            </wp:cNvGraphicFramePr>
+            <a:graphic xmlns:a="http://schemas.openxmlformats.org/drawingml/2006/main">
+              <a:graphicData uri="http://schemas.openxmlformats.org/drawingml/2006/picture">
+                <pic:pic xmlns:pic="http://schemas.openxmlformats.org/drawingml/2006/picture">
+                  <pic:nvPicPr>
+                    <pic:cNvPr id="1" name=""/>
+                    <pic:cNvPicPr/>
+                  </pic:nvPicPr>
+                  <pic:blipFill>
+                    <a:blip r:embed="rId18"/>
+                    <a:stretch>
+                      <a:fillRect/>
+                    </a:stretch>
+                  </pic:blipFill>
+                  <pic:spPr>
+                    <a:xfrm>
+                      <a:off x="0" y="0"/>
+                      <a:ext cx="4813094" cy="2238363"/>
+                    </a:xfrm>
+                    <a:prstGeom prst="rect">
+                      <a:avLst/>
+                    </a:prstGeom>
+                  </pic:spPr>
+                </pic:pic>
+              </a:graphicData>
+            </a:graphic>
+          </wp:inline>
+        </w:drawing>
+      </w:r>
+    </w:p>
+    <w:p>
+      <w:pPr>
+        <w:rPr>
+          <w:lang w:val="en-US"/>
+        </w:rPr>
+      </w:pPr>
+    </w:p>
+    <w:p>
+      <w:pPr>
+        <w:rPr>
+          <w:lang w:val="en-US"/>
+        </w:rPr>
+      </w:pPr>
+      <w:r>
+        <w:rPr>
+          <w:lang w:val="en-US"/>
+        </w:rPr>
+        <w:drawing>
+          <wp:inline distT="0" distB="0" distL="0" distR="0" wp14:anchorId="01D5BA60" wp14:editId="384255AA">
+            <wp:extent cx="4484077" cy="5931757"/>
+            <wp:effectExtent l="0" t="0" r="0" b="0"/>
+            <wp:docPr id="16" name="Picture 16"/>
+            <wp:cNvGraphicFramePr>
+              <a:graphicFrameLocks xmlns:a="http://schemas.openxmlformats.org/drawingml/2006/main" noChangeAspect="1"/>
+            </wp:cNvGraphicFramePr>
+            <a:graphic xmlns:a="http://schemas.openxmlformats.org/drawingml/2006/main">
+              <a:graphicData uri="http://schemas.openxmlformats.org/drawingml/2006/picture">
+                <pic:pic xmlns:pic="http://schemas.openxmlformats.org/drawingml/2006/picture">
+                  <pic:nvPicPr>
+                    <pic:cNvPr id="1" name=""/>
+                    <pic:cNvPicPr/>
+                  </pic:nvPicPr>
+                  <pic:blipFill>
+                    <a:blip r:embed="rId19"/>
+                    <a:stretch>
+                      <a:fillRect/>
+                    </a:stretch>
+                  </pic:blipFill>
+                  <pic:spPr>
+                    <a:xfrm>
+                      <a:off x="0" y="0"/>
+                      <a:ext cx="4506119" cy="5960915"/>
+                    </a:xfrm>
+                    <a:prstGeom prst="rect">
+                      <a:avLst/>
+                    </a:prstGeom>
+                  </pic:spPr>
+                </pic:pic>
+              </a:graphicData>
+            </a:graphic>
+          </wp:inline>
+        </w:drawing>
+      </w:r>
+    </w:p>
+    <w:p>
+      <w:pPr>
+        <w:rPr>
+          <w:lang w:val="ru-RU"/>
+        </w:rPr>
+      </w:pPr>
+      <w:r>
+        <w:rPr>
+          <w:lang w:val="ru-RU"/>
+        </w:rPr>
+        <w:lastRenderedPageBreak/>
+        <w:t xml:space="preserve">Добавим </w:t>
+      </w:r>
+      <w:r>
+        <w:rPr>
+          <w:lang w:val="ru-RU"/>
+        </w:rPr>
+        <w:t>систему комментариев:</w:t>
+      </w:r>
+    </w:p>
+    <w:p>
+      <w:pPr>
+        <w:rPr>
+          <w:lang w:val="ru-RU"/>
+        </w:rPr>
+      </w:pPr>
+      <w:r>
+        <w:rPr>
+          <w:lang w:val="ru-RU"/>
+        </w:rPr>
+        <w:t>Определим модель комментария:</w:t>
+      </w:r>
+    </w:p>
+    <w:p>
+      <w:pPr>
+        <w:rPr>
+          <w:lang w:val="en-US"/>
+        </w:rPr>
+      </w:pPr>
+      <w:r>
+        <w:rPr>
+          <w:lang w:val="en-US"/>
+        </w:rPr>
+        <w:drawing>
+          <wp:inline distT="0" distB="0" distL="0" distR="0" wp14:anchorId="2FB1CDEA" wp14:editId="35327FC3">
+            <wp:extent cx="5733415" cy="4197985"/>
+            <wp:effectExtent l="0" t="0" r="635" b="0"/>
+            <wp:docPr id="17" name="Picture 17"/>
+            <wp:cNvGraphicFramePr>
+              <a:graphicFrameLocks xmlns:a="http://schemas.openxmlformats.org/drawingml/2006/main" noChangeAspect="1"/>
+            </wp:cNvGraphicFramePr>
+            <a:graphic xmlns:a="http://schemas.openxmlformats.org/drawingml/2006/main">
+              <a:graphicData uri="http://schemas.openxmlformats.org/drawingml/2006/picture">
+                <pic:pic xmlns:pic="http://schemas.openxmlformats.org/drawingml/2006/picture">
+                  <pic:nvPicPr>
+                    <pic:cNvPr id="1" name=""/>
+                    <pic:cNvPicPr/>
+                  </pic:nvPicPr>
+                  <pic:blipFill>
+                    <a:blip r:embed="rId20"/>
+                    <a:stretch>
+                      <a:fillRect/>
+                    </a:stretch>
+                  </pic:blipFill>
+                  <pic:spPr>
+                    <a:xfrm>
+                      <a:off x="0" y="0"/>
+                      <a:ext cx="5733415" cy="4197985"/>
+                    </a:xfrm>
+                    <a:prstGeom prst="rect">
+                      <a:avLst/>
+                    </a:prstGeom>
+                  </pic:spPr>
+                </pic:pic>
+              </a:graphicData>
+            </a:graphic>
+          </wp:inline>
+        </w:drawing>
+      </w:r>
+    </w:p>
+    <w:p>
+      <w:pPr>
+        <w:rPr>
+          <w:lang w:val="en-US"/>
+        </w:rPr>
+      </w:pPr>
+    </w:p>
+    <w:p>
+      <w:pPr>
+        <w:rPr>
+          <w:lang w:val="ru-RU"/>
+        </w:rPr>
+      </w:pPr>
+      <w:r>
+        <w:rPr>
+          <w:lang w:val="ru-RU"/>
+        </w:rPr>
+        <w:t xml:space="preserve">Синхронизируем модель </w:t>
+      </w:r>
+      <w:r>
+        <w:rPr>
+          <w:lang w:val="en-US"/>
+        </w:rPr>
+        <w:t>Comment</w:t>
+      </w:r>
+      <w:r>
+        <w:rPr>
+          <w:lang w:val="ru-RU"/>
+        </w:rPr>
+        <w:t xml:space="preserve"> </w:t>
+      </w:r>
+      <w:r>
+        <w:rPr>
+          <w:lang w:val="ru-RU"/>
+        </w:rPr>
+        <w:t>с базой данных:</w:t>
+      </w:r>
+    </w:p>
+    <w:p>
+      <w:pPr>
+        <w:rPr>
+          <w:lang w:val="en-US"/>
+        </w:rPr>
+      </w:pPr>
+      <w:r>
+        <w:rPr>
+          <w:lang w:val="en-US"/>
+        </w:rPr>
+        <w:drawing>
+          <wp:inline distT="0" distB="0" distL="0" distR="0" wp14:anchorId="7C81F894" wp14:editId="4D7221AF">
+            <wp:extent cx="5733415" cy="803910"/>
+            <wp:effectExtent l="0" t="0" r="635" b="0"/>
+            <wp:docPr id="18" name="Picture 18"/>
+            <wp:cNvGraphicFramePr>
+              <a:graphicFrameLocks xmlns:a="http://schemas.openxmlformats.org/drawingml/2006/main" noChangeAspect="1"/>
+            </wp:cNvGraphicFramePr>
+            <a:graphic xmlns:a="http://schemas.openxmlformats.org/drawingml/2006/main">
+              <a:graphicData uri="http://schemas.openxmlformats.org/drawingml/2006/picture">
+                <pic:pic xmlns:pic="http://schemas.openxmlformats.org/drawingml/2006/picture">
+                  <pic:nvPicPr>
+                    <pic:cNvPr id="1" name=""/>
+                    <pic:cNvPicPr/>
+                  </pic:nvPicPr>
+                  <pic:blipFill>
+                    <a:blip r:embed="rId21"/>
+                    <a:stretch>
+                      <a:fillRect/>
+                    </a:stretch>
+                  </pic:blipFill>
+                  <pic:spPr>
+                    <a:xfrm>
+                      <a:off x="0" y="0"/>
+                      <a:ext cx="5733415" cy="803910"/>
+                    </a:xfrm>
+                    <a:prstGeom prst="rect">
+                      <a:avLst/>
+                    </a:prstGeom>
+                  </pic:spPr>
+                </pic:pic>
+              </a:graphicData>
+            </a:graphic>
+          </wp:inline>
+        </w:drawing>
+      </w:r>
+    </w:p>
+    <w:p>
+      <w:pPr>
+        <w:rPr>
+          <w:lang w:val="en-US"/>
+        </w:rPr>
+      </w:pPr>
+    </w:p>
+    <w:p>
+      <w:pPr>
+        <w:rPr>
+          <w:lang w:val="ru-RU"/>
+        </w:rPr>
+      </w:pPr>
+      <w:r>
+        <w:rPr>
+          <w:lang w:val="ru-RU"/>
+        </w:rPr>
+        <w:t>Применим миграцию:</w:t>
+      </w:r>
+    </w:p>
+    <w:p>
+      <w:pPr>
+        <w:rPr>
+          <w:lang w:val="ru-RU"/>
+        </w:rPr>
+      </w:pPr>
+      <w:r>
+        <w:rPr>
+          <w:lang w:val="ru-RU"/>
+        </w:rPr>
+        <w:drawing>
+          <wp:inline distT="0" distB="0" distL="0" distR="0" wp14:anchorId="5C8BC5F5" wp14:editId="22096E4C">
+            <wp:extent cx="5733415" cy="1268095"/>
+            <wp:effectExtent l="0" t="0" r="635" b="8255"/>
+            <wp:docPr id="19" name="Picture 19"/>
+            <wp:cNvGraphicFramePr>
+              <a:graphicFrameLocks xmlns:a="http://schemas.openxmlformats.org/drawingml/2006/main" noChangeAspect="1"/>
+            </wp:cNvGraphicFramePr>
+            <a:graphic xmlns:a="http://schemas.openxmlformats.org/drawingml/2006/main">
+              <a:graphicData uri="http://schemas.openxmlformats.org/drawingml/2006/picture">
+                <pic:pic xmlns:pic="http://schemas.openxmlformats.org/drawingml/2006/picture">
+                  <pic:nvPicPr>
+                    <pic:cNvPr id="1" name=""/>
+                    <pic:cNvPicPr/>
+                  </pic:nvPicPr>
+                  <pic:blipFill>
+                    <a:blip r:embed="rId22"/>
+                    <a:stretch>
+                      <a:fillRect/>
+                    </a:stretch>
+                  </pic:blipFill>
+                  <pic:spPr>
+                    <a:xfrm>
+                      <a:off x="0" y="0"/>
+                      <a:ext cx="5733415" cy="1268095"/>
+                    </a:xfrm>
+                    <a:prstGeom prst="rect">
+                      <a:avLst/>
+                    </a:prstGeom>
+                  </pic:spPr>
+                </pic:pic>
+              </a:graphicData>
+            </a:graphic>
+          </wp:inline>
+        </w:drawing>
+      </w:r>
+    </w:p>
+    <w:p>
+      <w:pPr>
+        <w:rPr>
+          <w:lang w:val="ru-RU"/>
+        </w:rPr>
+      </w:pPr>
+    </w:p>
+    <w:p>
+      <w:pPr>
+        <w:rPr>
+          <w:lang w:val="ru-RU"/>
+        </w:rPr>
+      </w:pPr>
+    </w:p>
+    <w:p>
+      <w:pPr>
+        <w:rPr>
+          <w:lang w:val="ru-RU"/>
+        </w:rPr>
+      </w:pPr>
+    </w:p>
+    <w:p>
+      <w:pPr>
+        <w:rPr>
+          <w:lang w:val="ru-RU"/>
+        </w:rPr>
+      </w:pPr>
+      <w:r>
+        <w:rPr>
+          <w:lang w:val="ru-RU"/>
+        </w:rPr>
+        <w:lastRenderedPageBreak/>
+        <w:t>Добавим возможность редактировать комментарии в панель администратора:</w:t>
+      </w:r>
+    </w:p>
+    <w:p>
+      <w:pPr>
+        <w:rPr>
+          <w:lang w:val="ru-RU"/>
+        </w:rPr>
+      </w:pPr>
+      <w:r>
+        <w:rPr>
+          <w:lang w:val="ru-RU"/>
+        </w:rPr>
+        <w:drawing>
+          <wp:inline distT="0" distB="0" distL="0" distR="0" wp14:anchorId="3963AA00" wp14:editId="2D51FC33">
+            <wp:extent cx="5733415" cy="4094480"/>
+            <wp:effectExtent l="0" t="0" r="635" b="1270"/>
+            <wp:docPr id="20" name="Picture 20"/>
+            <wp:cNvGraphicFramePr>
+              <a:graphicFrameLocks xmlns:a="http://schemas.openxmlformats.org/drawingml/2006/main" noChangeAspect="1"/>
+            </wp:cNvGraphicFramePr>
+            <a:graphic xmlns:a="http://schemas.openxmlformats.org/drawingml/2006/main">
+              <a:graphicData uri="http://schemas.openxmlformats.org/drawingml/2006/picture">
+                <pic:pic xmlns:pic="http://schemas.openxmlformats.org/drawingml/2006/picture">
+                  <pic:nvPicPr>
+                    <pic:cNvPr id="1" name=""/>
+                    <pic:cNvPicPr/>
+                  </pic:nvPicPr>
+                  <pic:blipFill>
+                    <a:blip r:embed="rId23"/>
+                    <a:stretch>
+                      <a:fillRect/>
+                    </a:stretch>
+                  </pic:blipFill>
+                  <pic:spPr>
+                    <a:xfrm>
+                      <a:off x="0" y="0"/>
+                      <a:ext cx="5733415" cy="4094480"/>
+                    </a:xfrm>
+                    <a:prstGeom prst="rect">
+                      <a:avLst/>
+                    </a:prstGeom>
+                  </pic:spPr>
+                </pic:pic>
+              </a:graphicData>
+            </a:graphic>
+          </wp:inline>
+        </w:drawing>
+      </w:r>
+    </w:p>
+    <w:p>
+      <w:pPr>
+        <w:rPr>
+          <w:lang w:val="ru-RU"/>
+        </w:rPr>
+      </w:pPr>
+    </w:p>
+    <w:p>
+      <w:pPr>
+        <w:rPr>
+          <w:lang w:val="ru-RU"/>
+        </w:rPr>
+      </w:pPr>
+      <w:r>
+        <w:rPr>
+          <w:lang w:val="ru-RU"/>
+        </w:rPr>
+        <w:t>Войдём в панель администратора</w:t>
+      </w:r>
+      <w:r>
+        <w:rPr>
+          <w:lang w:val="ru-RU"/>
+        </w:rPr>
+        <w:t>. Редактирование комментариев доступно:</w:t>
+      </w:r>
+    </w:p>
+    <w:p>
+      <w:pPr>
+        <w:rPr>
+          <w:lang w:val="ru-RU"/>
+        </w:rPr>
+      </w:pPr>
+      <w:r>
+        <w:rPr>
+          <w:lang w:val="en-US"/>
+        </w:rPr>
+        <w:drawing>
+          <wp:inline distT="0" distB="0" distL="0" distR="0" wp14:anchorId="67240DB6" wp14:editId="410B9DFD">
+            <wp:extent cx="5733415" cy="2658110"/>
+            <wp:effectExtent l="0" t="0" r="635" b="8890"/>
+            <wp:docPr id="21" name="Picture 21"/>
+            <wp:cNvGraphicFramePr>
+              <a:graphicFrameLocks xmlns:a="http://schemas.openxmlformats.org/drawingml/2006/main" noChangeAspect="1"/>
+            </wp:cNvGraphicFramePr>
+            <a:graphic xmlns:a="http://schemas.openxmlformats.org/drawingml/2006/main">
+              <a:graphicData uri="http://schemas.openxmlformats.org/drawingml/2006/picture">
+                <pic:pic xmlns:pic="http://schemas.openxmlformats.org/drawingml/2006/picture">
+                  <pic:nvPicPr>
+                    <pic:cNvPr id="1" name=""/>
+                    <pic:cNvPicPr/>
+                  </pic:nvPicPr>
+                  <pic:blipFill>
+                    <a:blip r:embed="rId24"/>
+                    <a:stretch>
+                      <a:fillRect/>
+                    </a:stretch>
+                  </pic:blipFill>
+                  <pic:spPr>
+                    <a:xfrm>
+                      <a:off x="0" y="0"/>
+                      <a:ext cx="5733415" cy="2658110"/>
+                    </a:xfrm>
+                    <a:prstGeom prst="rect">
+                      <a:avLst/>
+                    </a:prstGeom>
+                  </pic:spPr>
+                </pic:pic>
+              </a:graphicData>
+            </a:graphic>
+          </wp:inline>
+        </w:drawing>
+      </w:r>
+    </w:p>
+    <w:p>
+      <w:pPr>
+        <w:rPr>
+          <w:lang w:val="ru-RU"/>
+        </w:rPr>
+      </w:pPr>
+    </w:p>
+    <w:p>
+      <w:pPr>
+        <w:rPr>
+          <w:lang w:val="ru-RU"/>
+        </w:rPr>
+      </w:pPr>
+    </w:p>
+    <w:p>
+      <w:pPr>
+        <w:rPr>
+          <w:lang w:val="ru-RU"/>
+        </w:rPr>
+      </w:pPr>
+    </w:p>
+    <w:p>
+      <w:pPr>
+        <w:rPr>
+          <w:lang w:val="ru-RU"/>
+        </w:rPr>
+      </w:pPr>
+    </w:p>
+    <w:p>
+      <w:pPr>
+        <w:rPr>
+          <w:lang w:val="ru-RU"/>
+        </w:rPr>
+      </w:pPr>
+      <w:r>
+        <w:rPr>
+          <w:lang w:val="ru-RU"/>
+        </w:rPr>
+        <w:lastRenderedPageBreak/>
+        <w:t>Создадим форму, с помощью которой пользователи смогут комментировать посты</w:t>
+      </w:r>
+      <w:r>
+        <w:rPr>
+          <w:lang w:val="ru-RU"/>
+        </w:rPr>
+        <w:t xml:space="preserve">, с использованием встроенной в </w:t>
+      </w:r>
+      <w:r>
+        <w:rPr>
+          <w:lang w:val="en-US"/>
+        </w:rPr>
+        <w:t>Django</w:t>
+      </w:r>
+      <w:r>
+        <w:rPr>
+          <w:lang w:val="ru-RU"/>
+        </w:rPr>
+        <w:t xml:space="preserve"> </w:t>
+      </w:r>
+      <w:r>
+        <w:rPr>
+          <w:lang w:val="ru-RU"/>
+        </w:rPr>
+        <w:t>подсистемы форм</w:t>
+      </w:r>
+      <w:r>
+        <w:rPr>
+          <w:lang w:val="ru-RU"/>
+        </w:rPr>
+        <w:t>:</w:t>
+      </w:r>
+    </w:p>
+    <w:p>
+      <w:pPr>
+        <w:rPr>
+          <w:lang w:val="ru-RU"/>
+        </w:rPr>
+      </w:pPr>
+      <w:r>
+        <w:rPr>
+          <w:lang w:val="ru-RU"/>
+        </w:rPr>
+        <w:drawing>
+          <wp:inline distT="0" distB="0" distL="0" distR="0" wp14:anchorId="6F923AC3" wp14:editId="57E54EA3">
+            <wp:extent cx="5136325" cy="2316681"/>
+            <wp:effectExtent l="0" t="0" r="7620" b="7620"/>
+            <wp:docPr id="22" name="Picture 22"/>
+            <wp:cNvGraphicFramePr>
+              <a:graphicFrameLocks xmlns:a="http://schemas.openxmlformats.org/drawingml/2006/main" noChangeAspect="1"/>
+            </wp:cNvGraphicFramePr>
+            <a:graphic xmlns:a="http://schemas.openxmlformats.org/drawingml/2006/main">
+              <a:graphicData uri="http://schemas.openxmlformats.org/drawingml/2006/picture">
+                <pic:pic xmlns:pic="http://schemas.openxmlformats.org/drawingml/2006/picture">
+                  <pic:nvPicPr>
+                    <pic:cNvPr id="1" name=""/>
+                    <pic:cNvPicPr/>
+                  </pic:nvPicPr>
+                  <pic:blipFill>
+                    <a:blip r:embed="rId25"/>
+                    <a:stretch>
+                      <a:fillRect/>
+                    </a:stretch>
+                  </pic:blipFill>
+                  <pic:spPr>
+                    <a:xfrm>
+                      <a:off x="0" y="0"/>
+                      <a:ext cx="5136325" cy="2316681"/>
+                    </a:xfrm>
+                    <a:prstGeom prst="rect">
+                      <a:avLst/>
+                    </a:prstGeom>
+                  </pic:spPr>
+                </pic:pic>
+              </a:graphicData>
+            </a:graphic>
+          </wp:inline>
+        </w:drawing>
+      </w:r>
+    </w:p>
+    <w:p>
+      <w:pPr>
+        <w:rPr>
+          <w:lang w:val="ru-RU"/>
+        </w:rPr>
+      </w:pPr>
+    </w:p>
+    <w:p>
+      <w:pPr>
+        <w:rPr>
+          <w:lang w:val="ru-RU"/>
+        </w:rPr>
+      </w:pPr>
+      <w:r>
+        <w:rPr>
+          <w:lang w:val="ru-RU"/>
+        </w:rPr>
+        <w:t xml:space="preserve">Доработаем обработчик </w:t>
+      </w:r>
+      <w:r>
+        <w:rPr>
+          <w:lang w:val="en-US"/>
+        </w:rPr>
+        <w:t>post</w:t>
+      </w:r>
+      <w:r>
+        <w:rPr>
+          <w:lang w:val="ru-RU"/>
+        </w:rPr>
+        <w:t>_</w:t>
+      </w:r>
+      <w:r>
+        <w:rPr>
+          <w:lang w:val="en-US"/>
+        </w:rPr>
+        <w:t>detail</w:t>
+      </w:r>
+      <w:r>
+        <w:rPr>
+          <w:lang w:val="ru-RU"/>
+        </w:rPr>
+        <w:t xml:space="preserve">, </w:t>
+      </w:r>
+      <w:r>
+        <w:rPr>
+          <w:lang w:val="ru-RU"/>
+        </w:rPr>
+        <w:t>добавив возможность отображать и добавлять комментарии</w:t>
+      </w:r>
+      <w:r>
+        <w:rPr>
+          <w:lang w:val="ru-RU"/>
+        </w:rPr>
+        <w:t>:</w:t>
+      </w:r>
+    </w:p>
+    <w:p>
+      <w:pPr>
+        <w:rPr>
+          <w:lang w:val="en-US"/>
+        </w:rPr>
+      </w:pPr>
+      <w:r>
+        <w:rPr>
+          <w:lang w:val="en-US"/>
+        </w:rPr>
+        <w:drawing>
+          <wp:inline distT="0" distB="0" distL="0" distR="0" wp14:anchorId="05FFF6C9" wp14:editId="3527B3CC">
+            <wp:extent cx="5733415" cy="3940175"/>
+            <wp:effectExtent l="0" t="0" r="635" b="3175"/>
+            <wp:docPr id="23" name="Picture 23"/>
+            <wp:cNvGraphicFramePr>
+              <a:graphicFrameLocks xmlns:a="http://schemas.openxmlformats.org/drawingml/2006/main" noChangeAspect="1"/>
+            </wp:cNvGraphicFramePr>
+            <a:graphic xmlns:a="http://schemas.openxmlformats.org/drawingml/2006/main">
+              <a:graphicData uri="http://schemas.openxmlformats.org/drawingml/2006/picture">
+                <pic:pic xmlns:pic="http://schemas.openxmlformats.org/drawingml/2006/picture">
+                  <pic:nvPicPr>
+                    <pic:cNvPr id="1" name=""/>
+                    <pic:cNvPicPr/>
+                  </pic:nvPicPr>
+                  <pic:blipFill>
+                    <a:blip r:embed="rId26"/>
+                    <a:stretch>
+                      <a:fillRect/>
+                    </a:stretch>
+                  </pic:blipFill>
+                  <pic:spPr>
+                    <a:xfrm>
+                      <a:off x="0" y="0"/>
+                      <a:ext cx="5733415" cy="3940175"/>
+                    </a:xfrm>
+                    <a:prstGeom prst="rect">
+                      <a:avLst/>
+                    </a:prstGeom>
+                  </pic:spPr>
+                </pic:pic>
+              </a:graphicData>
+            </a:graphic>
+          </wp:inline>
+        </w:drawing>
+      </w:r>
+    </w:p>
+    <w:p>
+      <w:pPr>
+        <w:rPr>
+          <w:lang w:val="en-US"/>
+        </w:rPr>
+      </w:pPr>
+    </w:p>
+    <w:p>
+      <w:pPr>
+        <w:rPr>
+          <w:lang w:val="en-US"/>
+        </w:rPr>
+      </w:pPr>
+    </w:p>
+    <w:p>
+      <w:pPr>
+        <w:rPr>
+          <w:lang w:val="en-US"/>
+        </w:rPr>
+      </w:pPr>
+    </w:p>
+    <w:p>
+      <w:pPr>
+        <w:rPr>
+          <w:lang w:val="en-US"/>
+        </w:rPr>
+      </w:pPr>
+    </w:p>
+    <w:p>
+      <w:pPr>
+        <w:rPr>
+          <w:lang w:val="ru-RU"/>
+        </w:rPr>
+      </w:pPr>
+      <w:r>
+        <w:rPr>
+          <w:lang w:val="ru-RU"/>
+        </w:rPr>
+        <w:lastRenderedPageBreak/>
+        <w:t>Результат:</w:t>
+      </w:r>
+    </w:p>
+    <w:p>
+      <w:pPr>
+        <w:rPr>
+          <w:lang w:val="ru-RU"/>
+        </w:rPr>
+      </w:pPr>
+      <w:r>
+        <w:rPr>
+          <w:lang w:val="ru-RU"/>
+        </w:rPr>
+        <w:drawing>
+          <wp:inline distT="0" distB="0" distL="0" distR="0" wp14:anchorId="19ED5F16" wp14:editId="79E40DA3">
+            <wp:extent cx="5733415" cy="2857500"/>
+            <wp:effectExtent l="0" t="0" r="635" b="0"/>
+            <wp:docPr id="24" name="Picture 24"/>
+            <wp:cNvGraphicFramePr>
+              <a:graphicFrameLocks xmlns:a="http://schemas.openxmlformats.org/drawingml/2006/main" noChangeAspect="1"/>
+            </wp:cNvGraphicFramePr>
+            <a:graphic xmlns:a="http://schemas.openxmlformats.org/drawingml/2006/main">
+              <a:graphicData uri="http://schemas.openxmlformats.org/drawingml/2006/picture">
+                <pic:pic xmlns:pic="http://schemas.openxmlformats.org/drawingml/2006/picture">
+                  <pic:nvPicPr>
+                    <pic:cNvPr id="1" name=""/>
+                    <pic:cNvPicPr/>
+                  </pic:nvPicPr>
+                  <pic:blipFill>
+                    <a:blip r:embed="rId27"/>
+                    <a:stretch>
+                      <a:fillRect/>
+                    </a:stretch>
+                  </pic:blipFill>
+                  <pic:spPr>
+                    <a:xfrm>
+                      <a:off x="0" y="0"/>
+                      <a:ext cx="5733415" cy="2857500"/>
+                    </a:xfrm>
+                    <a:prstGeom prst="rect">
+                      <a:avLst/>
+                    </a:prstGeom>
+                  </pic:spPr>
+                </pic:pic>
+              </a:graphicData>
+            </a:graphic>
+          </wp:inline>
+        </w:drawing>
+      </w:r>
+    </w:p>
+    <w:p>
+      <w:pPr>
+        <w:rPr>
+          <w:lang w:val="ru-RU"/>
+        </w:rPr>
+      </w:pPr>
+      <w:r>
+        <w:rPr>
+          <w:lang w:val="ru-RU"/>
+        </w:rPr>
+        <w:t>Добавим комментарий:</w:t>
+      </w:r>
+    </w:p>
+    <w:p>
+      <w:pPr>
+        <w:rPr>
+          <w:lang w:val="ru-RU"/>
+        </w:rPr>
+      </w:pPr>
+      <w:r>
+        <w:rPr>
+          <w:lang w:val="ru-RU"/>
+        </w:rPr>
+        <w:drawing>
+          <wp:inline distT="0" distB="0" distL="0" distR="0" wp14:anchorId="0F479C35" wp14:editId="7B5CFC33">
+            <wp:extent cx="2308860" cy="2269399"/>
+            <wp:effectExtent l="0" t="0" r="0" b="0"/>
+            <wp:docPr id="25" name="Picture 25"/>
+            <wp:cNvGraphicFramePr>
+              <a:graphicFrameLocks xmlns:a="http://schemas.openxmlformats.org/drawingml/2006/main" noChangeAspect="1"/>
+            </wp:cNvGraphicFramePr>
+            <a:graphic xmlns:a="http://schemas.openxmlformats.org/drawingml/2006/main">
+              <a:graphicData uri="http://schemas.openxmlformats.org/drawingml/2006/picture">
+                <pic:pic xmlns:pic="http://schemas.openxmlformats.org/drawingml/2006/picture">
+                  <pic:nvPicPr>
+                    <pic:cNvPr id="1" name=""/>
+                    <pic:cNvPicPr/>
+                  </pic:nvPicPr>
+                  <pic:blipFill rotWithShape="1">
+                    <a:blip r:embed="rId28"/>
+                    <a:srcRect t="3006" b="-1"/>
+                    <a:stretch/>
+                  </pic:blipFill>
+                  <pic:spPr bwMode="auto">
+                    <a:xfrm>
+                      <a:off x="0" y="0"/>
+                      <a:ext cx="2310692" cy="2271200"/>
+                    </a:xfrm>
+                    <a:prstGeom prst="rect">
+                      <a:avLst/>
+                    </a:prstGeom>
+                    <a:ln>
+                      <a:noFill/>
+                    </a:ln>
+                    <a:extLst>
+                      <a:ext uri="{53640926-AAD7-44D8-BBD7-CCE9431645EC}">
+                        <a14:shadowObscured xmlns:a14="http://schemas.microsoft.com/office/drawing/2010/main"/>
+                      </a:ext>
+                    </a:extLst>
+                  </pic:spPr>
+                </pic:pic>
+              </a:graphicData>
+            </a:graphic>
+          </wp:inline>
+        </w:drawing>
+      </w:r>
+    </w:p>
+    <w:p>
+      <w:pPr>
+        <w:rPr>
+          <w:lang w:val="ru-RU"/>
+        </w:rPr>
+      </w:pPr>
+      <w:r>
+        <w:rPr>
+          <w:lang w:val="ru-RU"/>
+        </w:rPr>
+        <w:t>Отображение комментария данного поста:</w:t>
+      </w:r>
+    </w:p>
+    <w:p>
+      <w:pPr>
+        <w:rPr>
+          <w:lang w:val="en-US"/>
+        </w:rPr>
+      </w:pPr>
+      <w:r>
+        <w:rPr>
+          <w:lang w:val="en-US"/>
+        </w:rPr>
+        <w:drawing>
+          <wp:inline distT="0" distB="0" distL="0" distR="0" wp14:anchorId="6F369A24" wp14:editId="2E82A71C">
+            <wp:extent cx="2349988" cy="1501531"/>
+            <wp:effectExtent l="0" t="0" r="0" b="3810"/>
+            <wp:docPr id="26" name="Picture 26"/>
+            <wp:cNvGraphicFramePr>
+              <a:graphicFrameLocks xmlns:a="http://schemas.openxmlformats.org/drawingml/2006/main" noChangeAspect="1"/>
+            </wp:cNvGraphicFramePr>
+            <a:graphic xmlns:a="http://schemas.openxmlformats.org/drawingml/2006/main">
+              <a:graphicData uri="http://schemas.openxmlformats.org/drawingml/2006/picture">
+                <pic:pic xmlns:pic="http://schemas.openxmlformats.org/drawingml/2006/picture">
+                  <pic:nvPicPr>
+                    <pic:cNvPr id="1" name=""/>
+                    <pic:cNvPicPr/>
+                  </pic:nvPicPr>
+                  <pic:blipFill rotWithShape="1">
+                    <a:blip r:embed="rId29"/>
+                    <a:srcRect t="6904"/>
+                    <a:stretch/>
+                  </pic:blipFill>
+                  <pic:spPr bwMode="auto">
+                    <a:xfrm>
+                      <a:off x="0" y="0"/>
+                      <a:ext cx="2353628" cy="1503857"/>
+                    </a:xfrm>
+                    <a:prstGeom prst="rect">
+                      <a:avLst/>
+                    </a:prstGeom>
+                    <a:ln>
+                      <a:noFill/>
+                    </a:ln>
+                    <a:extLst>
+                      <a:ext uri="{53640926-AAD7-44D8-BBD7-CCE9431645EC}">
+                        <a14:shadowObscured xmlns:a14="http://schemas.microsoft.com/office/drawing/2010/main"/>
+                      </a:ext>
+                    </a:extLst>
+                  </pic:spPr>
+                </pic:pic>
+              </a:graphicData>
+            </a:graphic>
+          </wp:inline>
+        </w:drawing>
+      </w:r>
     </w:p>
     <w:sectPr>
       <w:pgSz w:w="11909" w:h="16834"/>

</xml_diff>